<commit_message>
:construction: Falta terminar consultas...
</commit_message>
<xml_diff>
--- a/Dia8/AutoRental_Maria.docx
+++ b/Dia8/AutoRental_Maria.docx
@@ -3505,7 +3505,7 @@
               </wp:anchor>
             </w:drawing>
           </mc:Choice>
-          <mc:Fallback xmlns:cx1="http://schemas.microsoft.com/office/drawing/2015/9/8/chartex" xmlns:cx2="http://schemas.microsoft.com/office/drawing/2015/10/21/chartex" xmlns:cx3="http://schemas.microsoft.com/office/drawing/2016/5/9/chartex" xmlns:cx4="http://schemas.microsoft.com/office/drawing/2016/5/10/chartex" xmlns:cx5="http://schemas.microsoft.com/office/drawing/2016/5/11/chartex" xmlns:cx6="http://schemas.microsoft.com/office/drawing/2016/5/12/chartex" xmlns:cx7="http://schemas.microsoft.com/office/drawing/2016/5/13/chartex" xmlns:cx8="http://schemas.microsoft.com/office/drawing/2016/5/14/chartex" xmlns:aink="http://schemas.microsoft.com/office/drawing/2016/ink" xmlns:am3d="http://schemas.microsoft.com/office/drawing/2017/model3d" xmlns:w16cex="http://schemas.microsoft.com/office/word/2018/wordml/cex" xmlns:w16cid="http://schemas.microsoft.com/office/word/2016/wordml/cid" xmlns:w16="http://schemas.microsoft.com/office/word/2018/wordml" xmlns:w16sdtdh="http://schemas.microsoft.com/office/word/2020/wordml/sdtdatahash">
+          <mc:Fallback xmlns:w16sdtdh="http://schemas.microsoft.com/office/word/2020/wordml/sdtdatahash" xmlns:w16="http://schemas.microsoft.com/office/word/2018/wordml" xmlns:w16cid="http://schemas.microsoft.com/office/word/2016/wordml/cid" xmlns:w16cex="http://schemas.microsoft.com/office/word/2018/wordml/cex" xmlns:am3d="http://schemas.microsoft.com/office/drawing/2017/model3d" xmlns:aink="http://schemas.microsoft.com/office/drawing/2016/ink" xmlns:cx8="http://schemas.microsoft.com/office/drawing/2016/5/14/chartex" xmlns:cx7="http://schemas.microsoft.com/office/drawing/2016/5/13/chartex" xmlns:cx6="http://schemas.microsoft.com/office/drawing/2016/5/12/chartex" xmlns:cx5="http://schemas.microsoft.com/office/drawing/2016/5/11/chartex" xmlns:cx4="http://schemas.microsoft.com/office/drawing/2016/5/10/chartex" xmlns:cx3="http://schemas.microsoft.com/office/drawing/2016/5/9/chartex" xmlns:cx2="http://schemas.microsoft.com/office/drawing/2015/10/21/chartex" xmlns:cx1="http://schemas.microsoft.com/office/drawing/2015/9/8/chartex">
             <w:pict>
               <v:shapetype w14:anchorId="57EA4D10" id="_x0000_t32" coordsize="21600,21600" o:spt="32" o:oned="t" path="m,l21600,21600e" filled="f">
                 <v:path arrowok="t" fillok="f" o:connecttype="none"/>
@@ -3766,7 +3766,7 @@
               </wp:anchor>
             </w:drawing>
           </mc:Choice>
-          <mc:Fallback xmlns:cx1="http://schemas.microsoft.com/office/drawing/2015/9/8/chartex" xmlns:cx2="http://schemas.microsoft.com/office/drawing/2015/10/21/chartex" xmlns:cx3="http://schemas.microsoft.com/office/drawing/2016/5/9/chartex" xmlns:cx4="http://schemas.microsoft.com/office/drawing/2016/5/10/chartex" xmlns:cx5="http://schemas.microsoft.com/office/drawing/2016/5/11/chartex" xmlns:cx6="http://schemas.microsoft.com/office/drawing/2016/5/12/chartex" xmlns:cx7="http://schemas.microsoft.com/office/drawing/2016/5/13/chartex" xmlns:cx8="http://schemas.microsoft.com/office/drawing/2016/5/14/chartex" xmlns:aink="http://schemas.microsoft.com/office/drawing/2016/ink" xmlns:am3d="http://schemas.microsoft.com/office/drawing/2017/model3d" xmlns:w16cex="http://schemas.microsoft.com/office/word/2018/wordml/cex" xmlns:w16cid="http://schemas.microsoft.com/office/word/2016/wordml/cid" xmlns:w16="http://schemas.microsoft.com/office/word/2018/wordml" xmlns:w16sdtdh="http://schemas.microsoft.com/office/word/2020/wordml/sdtdatahash">
+          <mc:Fallback xmlns:w16sdtdh="http://schemas.microsoft.com/office/word/2020/wordml/sdtdatahash" xmlns:w16="http://schemas.microsoft.com/office/word/2018/wordml" xmlns:w16cid="http://schemas.microsoft.com/office/word/2016/wordml/cid" xmlns:w16cex="http://schemas.microsoft.com/office/word/2018/wordml/cex" xmlns:am3d="http://schemas.microsoft.com/office/drawing/2017/model3d" xmlns:aink="http://schemas.microsoft.com/office/drawing/2016/ink" xmlns:cx8="http://schemas.microsoft.com/office/drawing/2016/5/14/chartex" xmlns:cx7="http://schemas.microsoft.com/office/drawing/2016/5/13/chartex" xmlns:cx6="http://schemas.microsoft.com/office/drawing/2016/5/12/chartex" xmlns:cx5="http://schemas.microsoft.com/office/drawing/2016/5/11/chartex" xmlns:cx4="http://schemas.microsoft.com/office/drawing/2016/5/10/chartex" xmlns:cx3="http://schemas.microsoft.com/office/drawing/2016/5/9/chartex" xmlns:cx2="http://schemas.microsoft.com/office/drawing/2015/10/21/chartex" xmlns:cx1="http://schemas.microsoft.com/office/drawing/2015/9/8/chartex">
             <w:pict>
               <v:shape w14:anchorId="0D4BA210" id="Conector recto de flecha 6" o:spid="_x0000_s1026" type="#_x0000_t32" style="position:absolute;margin-left:133.5pt;margin-top:15.45pt;width:124.5pt;height:3.6pt;flip:y;z-index:251666432;visibility:visible;mso-wrap-style:square;mso-width-percent:0;mso-height-percent:0;mso-wrap-distance-left:9pt;mso-wrap-distance-top:0;mso-wrap-distance-right:9pt;mso-wrap-distance-bottom:0;mso-position-horizontal:absolute;mso-position-horizontal-relative:text;mso-position-vertical:absolute;mso-position-vertical-relative:text;mso-width-percent:0;mso-height-percent:0;mso-width-relative:margin;mso-height-relative:margin" o:gfxdata="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" strokecolor="black [3200]" strokeweight=".5pt">
                 <v:stroke endarrow="block" joinstyle="miter"/>
@@ -3926,7 +3926,7 @@
               </wp:anchor>
             </w:drawing>
           </mc:Choice>
-          <mc:Fallback xmlns:cx1="http://schemas.microsoft.com/office/drawing/2015/9/8/chartex" xmlns:cx2="http://schemas.microsoft.com/office/drawing/2015/10/21/chartex" xmlns:cx3="http://schemas.microsoft.com/office/drawing/2016/5/9/chartex" xmlns:cx4="http://schemas.microsoft.com/office/drawing/2016/5/10/chartex" xmlns:cx5="http://schemas.microsoft.com/office/drawing/2016/5/11/chartex" xmlns:cx6="http://schemas.microsoft.com/office/drawing/2016/5/12/chartex" xmlns:cx7="http://schemas.microsoft.com/office/drawing/2016/5/13/chartex" xmlns:cx8="http://schemas.microsoft.com/office/drawing/2016/5/14/chartex" xmlns:aink="http://schemas.microsoft.com/office/drawing/2016/ink" xmlns:am3d="http://schemas.microsoft.com/office/drawing/2017/model3d" xmlns:w16cex="http://schemas.microsoft.com/office/word/2018/wordml/cex" xmlns:w16cid="http://schemas.microsoft.com/office/word/2016/wordml/cid" xmlns:w16="http://schemas.microsoft.com/office/word/2018/wordml" xmlns:w16sdtdh="http://schemas.microsoft.com/office/word/2020/wordml/sdtdatahash">
+          <mc:Fallback xmlns:w16sdtdh="http://schemas.microsoft.com/office/word/2020/wordml/sdtdatahash" xmlns:w16="http://schemas.microsoft.com/office/word/2018/wordml" xmlns:w16cid="http://schemas.microsoft.com/office/word/2016/wordml/cid" xmlns:w16cex="http://schemas.microsoft.com/office/word/2018/wordml/cex" xmlns:am3d="http://schemas.microsoft.com/office/drawing/2017/model3d" xmlns:aink="http://schemas.microsoft.com/office/drawing/2016/ink" xmlns:cx8="http://schemas.microsoft.com/office/drawing/2016/5/14/chartex" xmlns:cx7="http://schemas.microsoft.com/office/drawing/2016/5/13/chartex" xmlns:cx6="http://schemas.microsoft.com/office/drawing/2016/5/12/chartex" xmlns:cx5="http://schemas.microsoft.com/office/drawing/2016/5/11/chartex" xmlns:cx4="http://schemas.microsoft.com/office/drawing/2016/5/10/chartex" xmlns:cx3="http://schemas.microsoft.com/office/drawing/2016/5/9/chartex" xmlns:cx2="http://schemas.microsoft.com/office/drawing/2015/10/21/chartex" xmlns:cx1="http://schemas.microsoft.com/office/drawing/2015/9/8/chartex">
             <w:pict>
               <v:shape w14:anchorId="695F2E3E" id="Conector recto de flecha 7" o:spid="_x0000_s1026" type="#_x0000_t32" style="position:absolute;margin-left:135pt;margin-top:7.5pt;width:120pt;height:45pt;z-index:251668480;visibility:visible;mso-wrap-style:square;mso-width-percent:0;mso-height-percent:0;mso-wrap-distance-left:9pt;mso-wrap-distance-top:0;mso-wrap-distance-right:9pt;mso-wrap-distance-bottom:0;mso-position-horizontal:absolute;mso-position-horizontal-relative:text;mso-position-vertical:absolute;mso-position-vertical-relative:text;mso-width-percent:0;mso-height-percent:0;mso-width-relative:margin;mso-height-relative:margin" o:gfxdata="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" strokecolor="black [3200]" strokeweight=".5pt">
                 <v:stroke endarrow="block" joinstyle="miter"/>
@@ -8495,6 +8495,8 @@
       <w:r>
         <w:rPr>
           <w:rFonts w:cs="Times New Roman"/>
+          <w:noProof/>
+          <w:lang w:eastAsia="es-CO"/>
         </w:rPr>
         <w:drawing>
           <wp:anchor distT="0" distB="0" distL="114300" distR="114300" simplePos="0" relativeHeight="251724800" behindDoc="1" locked="0" layoutInCell="1" allowOverlap="1" wp14:anchorId="781B43D2" wp14:editId="17D84FA0">
@@ -9541,6 +9543,10 @@
     <w:p/>
     <w:p>
       <w:r>
+        <w:rPr>
+          <w:noProof/>
+          <w:lang w:eastAsia="es-CO"/>
+        </w:rPr>
         <w:drawing>
           <wp:anchor distT="0" distB="0" distL="114300" distR="114300" simplePos="0" relativeHeight="251715584" behindDoc="1" locked="0" layoutInCell="1" allowOverlap="1" wp14:anchorId="174C9840" wp14:editId="2506964C">
             <wp:simplePos x="0" y="0"/>
@@ -11340,7 +11346,9 @@
       <w:r>
         <w:rPr>
           <w:rFonts w:ascii="Times New Roman" w:hAnsi="Times New Roman" w:cs="Times New Roman"/>
-          <w:sz w:val="24"/>
+          <w:noProof/>
+          <w:sz w:val="24"/>
+          <w:lang w:eastAsia="es-CO"/>
         </w:rPr>
         <w:drawing>
           <wp:anchor distT="0" distB="0" distL="114300" distR="114300" simplePos="0" relativeHeight="251717632" behindDoc="1" locked="0" layoutInCell="1" allowOverlap="1" wp14:anchorId="0FFACA71" wp14:editId="391A9FB0">
@@ -12051,7 +12059,9 @@
       <w:r>
         <w:rPr>
           <w:rFonts w:ascii="Times New Roman" w:hAnsi="Times New Roman" w:cs="Times New Roman"/>
-          <w:sz w:val="24"/>
+          <w:noProof/>
+          <w:sz w:val="24"/>
+          <w:lang w:eastAsia="es-CO"/>
         </w:rPr>
         <w:drawing>
           <wp:anchor distT="0" distB="0" distL="114300" distR="114300" simplePos="0" relativeHeight="251718656" behindDoc="1" locked="0" layoutInCell="1" allowOverlap="1" wp14:anchorId="6845A439" wp14:editId="5DD266C6">
@@ -12242,7 +12252,9 @@
       <w:r>
         <w:rPr>
           <w:rFonts w:ascii="Times New Roman" w:hAnsi="Times New Roman" w:cs="Times New Roman"/>
-          <w:sz w:val="24"/>
+          <w:noProof/>
+          <w:sz w:val="24"/>
+          <w:lang w:eastAsia="es-CO"/>
         </w:rPr>
         <w:drawing>
           <wp:anchor distT="0" distB="0" distL="114300" distR="114300" simplePos="0" relativeHeight="251719680" behindDoc="1" locked="0" layoutInCell="1" allowOverlap="1" wp14:anchorId="633CA3C1" wp14:editId="35D33CA2">
@@ -12440,7 +12452,9 @@
       <w:r>
         <w:rPr>
           <w:rFonts w:ascii="Times New Roman" w:hAnsi="Times New Roman" w:cs="Times New Roman"/>
-          <w:sz w:val="24"/>
+          <w:noProof/>
+          <w:sz w:val="24"/>
+          <w:lang w:eastAsia="es-CO"/>
         </w:rPr>
         <w:drawing>
           <wp:anchor distT="0" distB="0" distL="114300" distR="114300" simplePos="0" relativeHeight="251720704" behindDoc="1" locked="0" layoutInCell="1" allowOverlap="1" wp14:anchorId="6DFD2CE2" wp14:editId="2C266E8D">
@@ -12648,7 +12662,9 @@
       <w:r>
         <w:rPr>
           <w:rFonts w:ascii="Times New Roman" w:hAnsi="Times New Roman" w:cs="Times New Roman"/>
-          <w:sz w:val="24"/>
+          <w:noProof/>
+          <w:sz w:val="24"/>
+          <w:lang w:eastAsia="es-CO"/>
         </w:rPr>
         <w:drawing>
           <wp:anchor distT="0" distB="0" distL="114300" distR="114300" simplePos="0" relativeHeight="251721728" behindDoc="1" locked="0" layoutInCell="1" allowOverlap="1" wp14:anchorId="18A97EBD" wp14:editId="07523869">
@@ -12856,7 +12872,9 @@
       <w:r>
         <w:rPr>
           <w:rFonts w:ascii="Times New Roman" w:hAnsi="Times New Roman" w:cs="Times New Roman"/>
-          <w:sz w:val="24"/>
+          <w:noProof/>
+          <w:sz w:val="24"/>
+          <w:lang w:eastAsia="es-CO"/>
         </w:rPr>
         <w:drawing>
           <wp:anchor distT="0" distB="0" distL="114300" distR="114300" simplePos="0" relativeHeight="251722752" behindDoc="1" locked="0" layoutInCell="1" allowOverlap="1" wp14:anchorId="0506606E" wp14:editId="2B637381">
@@ -13047,7 +13065,9 @@
       <w:r>
         <w:rPr>
           <w:rFonts w:ascii="Times New Roman" w:hAnsi="Times New Roman" w:cs="Times New Roman"/>
-          <w:sz w:val="24"/>
+          <w:noProof/>
+          <w:sz w:val="24"/>
+          <w:lang w:eastAsia="es-CO"/>
         </w:rPr>
         <w:drawing>
           <wp:anchor distT="0" distB="0" distL="114300" distR="114300" simplePos="0" relativeHeight="251723776" behindDoc="1" locked="0" layoutInCell="1" allowOverlap="1" wp14:anchorId="79B09C30" wp14:editId="44CB83FE">
@@ -15356,6 +15376,18 @@
           <w:szCs w:val="24"/>
         </w:rPr>
         <w:t>El diagrama se subirá en formato PNG a GitHub con el resto del proyecto en la carpeta Dia8.</w:t>
+      </w:r>
+    </w:p>
+    <w:p>
+      <w:pPr>
+        <w:pStyle w:val="Ttulo2"/>
+      </w:pPr>
+      <w:r>
+        <w:lastRenderedPageBreak/>
+        <w:t>Inserciones de datos</w:t>
+      </w:r>
+      <w:r>
+        <w:t>:</w:t>
       </w:r>
     </w:p>
     <w:p>
@@ -20286,7 +20318,7 @@
 </file>
 
 <file path=customXml/itemProps1.xml><?xml version="1.0" encoding="utf-8"?>
-<ds:datastoreItem xmlns:ds="http://schemas.openxmlformats.org/officeDocument/2006/customXml" ds:itemID="{A011A852-9567-47E4-A763-D2306F842E0F}">
+<ds:datastoreItem xmlns:ds="http://schemas.openxmlformats.org/officeDocument/2006/customXml" ds:itemID="{4601DB15-D792-42A8-B408-5377CF44392B}">
   <ds:schemaRefs>
     <ds:schemaRef ds:uri="http://schemas.openxmlformats.org/officeDocument/2006/bibliography"/>
   </ds:schemaRefs>

</xml_diff>